<commit_message>
added example project for page pre-rendering and data fetching
</commit_message>
<xml_diff>
--- a/NextJS-theory.docx
+++ b/NextJS-theory.docx
@@ -12,7 +12,6 @@
           <w:szCs w:val="48"/>
         </w:rPr>
       </w:pPr>
-      <w:proofErr w:type="spellStart"/>
       <w:r>
         <w:rPr>
           <w:b/>
@@ -20,17 +19,7 @@
           <w:sz w:val="48"/>
           <w:szCs w:val="48"/>
         </w:rPr>
-        <w:t>NextJS</w:t>
-      </w:r>
-      <w:proofErr w:type="spellEnd"/>
-      <w:r>
-        <w:rPr>
-          <w:b/>
-          <w:bCs/>
-          <w:sz w:val="48"/>
-          <w:szCs w:val="48"/>
-        </w:rPr>
-        <w:t xml:space="preserve"> theory</w:t>
+        <w:t>NextJS theory</w:t>
       </w:r>
     </w:p>
     <w:p>
@@ -45,21 +34,12 @@
           <w:szCs w:val="24"/>
         </w:rPr>
       </w:pPr>
-      <w:proofErr w:type="spellStart"/>
-      <w:r>
-        <w:rPr>
-          <w:sz w:val="24"/>
-          <w:szCs w:val="24"/>
-        </w:rPr>
-        <w:t>NextJS</w:t>
-      </w:r>
-      <w:proofErr w:type="spellEnd"/>
-      <w:r>
-        <w:rPr>
-          <w:sz w:val="24"/>
-          <w:szCs w:val="24"/>
-        </w:rPr>
-        <w:t xml:space="preserve"> is a </w:t>
+      <w:r>
+        <w:rPr>
+          <w:sz w:val="24"/>
+          <w:szCs w:val="24"/>
+        </w:rPr>
+        <w:t xml:space="preserve">NextJS is a </w:t>
       </w:r>
       <w:r>
         <w:rPr>
@@ -87,46 +67,14 @@
           <w:sz w:val="24"/>
           <w:szCs w:val="24"/>
         </w:rPr>
-        <w:t xml:space="preserve"> for </w:t>
-      </w:r>
-      <w:proofErr w:type="gramStart"/>
-      <w:r>
-        <w:rPr>
-          <w:sz w:val="24"/>
-          <w:szCs w:val="24"/>
-        </w:rPr>
-        <w:t>production</w:t>
-      </w:r>
-      <w:r>
-        <w:rPr>
-          <w:sz w:val="24"/>
-          <w:szCs w:val="24"/>
-        </w:rPr>
-        <w:t>(</w:t>
-      </w:r>
-      <w:proofErr w:type="gramEnd"/>
-      <w:r>
-        <w:rPr>
-          <w:sz w:val="24"/>
-          <w:szCs w:val="24"/>
-        </w:rPr>
-        <w:t xml:space="preserve">a </w:t>
-      </w:r>
-      <w:proofErr w:type="spellStart"/>
-      <w:r>
-        <w:rPr>
-          <w:sz w:val="24"/>
-          <w:szCs w:val="24"/>
-        </w:rPr>
-        <w:t>fullstack</w:t>
-      </w:r>
-      <w:proofErr w:type="spellEnd"/>
-      <w:r>
-        <w:rPr>
-          <w:sz w:val="24"/>
-          <w:szCs w:val="24"/>
-        </w:rPr>
-        <w:t xml:space="preserve"> framework for React)</w:t>
+        <w:t xml:space="preserve"> for production</w:t>
+      </w:r>
+      <w:r>
+        <w:rPr>
+          <w:sz w:val="24"/>
+          <w:szCs w:val="24"/>
+        </w:rPr>
+        <w:t>(a fullstack framework for React)</w:t>
       </w:r>
       <w:r>
         <w:rPr>
@@ -148,21 +96,12 @@
           <w:szCs w:val="24"/>
         </w:rPr>
       </w:pPr>
-      <w:proofErr w:type="spellStart"/>
-      <w:r>
-        <w:rPr>
-          <w:sz w:val="24"/>
-          <w:szCs w:val="24"/>
-        </w:rPr>
-        <w:t>NextJS</w:t>
-      </w:r>
-      <w:proofErr w:type="spellEnd"/>
-      <w:r>
-        <w:rPr>
-          <w:sz w:val="24"/>
-          <w:szCs w:val="24"/>
-        </w:rPr>
-        <w:t xml:space="preserve"> solves common problems and makes building React apps easier</w:t>
+      <w:r>
+        <w:rPr>
+          <w:sz w:val="24"/>
+          <w:szCs w:val="24"/>
+        </w:rPr>
+        <w:t>NextJS solves common problems and makes building React apps easier</w:t>
       </w:r>
       <w:r>
         <w:rPr>
@@ -184,21 +123,12 @@
           <w:szCs w:val="24"/>
         </w:rPr>
       </w:pPr>
-      <w:proofErr w:type="spellStart"/>
-      <w:r>
-        <w:rPr>
-          <w:sz w:val="24"/>
-          <w:szCs w:val="24"/>
-        </w:rPr>
-        <w:t>NextJS</w:t>
-      </w:r>
-      <w:proofErr w:type="spellEnd"/>
-      <w:r>
-        <w:rPr>
-          <w:sz w:val="24"/>
-          <w:szCs w:val="24"/>
-        </w:rPr>
-        <w:t xml:space="preserve">-Key features &amp; Benefits: </w:t>
+      <w:r>
+        <w:rPr>
+          <w:sz w:val="24"/>
+          <w:szCs w:val="24"/>
+        </w:rPr>
+        <w:t xml:space="preserve">NextJS-Key features &amp; Benefits: </w:t>
       </w:r>
       <w:r>
         <w:rPr>
@@ -214,71 +144,7 @@
           <w:sz w:val="24"/>
           <w:szCs w:val="24"/>
         </w:rPr>
-        <w:t xml:space="preserve">: -Automatic page </w:t>
-      </w:r>
-      <w:proofErr w:type="spellStart"/>
-      <w:r>
-        <w:rPr>
-          <w:sz w:val="24"/>
-          <w:szCs w:val="24"/>
-        </w:rPr>
-        <w:t>pre-rendering:Great</w:t>
-      </w:r>
-      <w:proofErr w:type="spellEnd"/>
-      <w:r>
-        <w:rPr>
-          <w:sz w:val="24"/>
-          <w:szCs w:val="24"/>
-        </w:rPr>
-        <w:t xml:space="preserve"> for SEO and </w:t>
-      </w:r>
-      <w:proofErr w:type="spellStart"/>
-      <w:r>
-        <w:rPr>
-          <w:sz w:val="24"/>
-          <w:szCs w:val="24"/>
-        </w:rPr>
-        <w:t>inial</w:t>
-      </w:r>
-      <w:proofErr w:type="spellEnd"/>
-      <w:r>
-        <w:rPr>
-          <w:sz w:val="24"/>
-          <w:szCs w:val="24"/>
-        </w:rPr>
-        <w:t xml:space="preserve"> load; -Blending client-</w:t>
-      </w:r>
-      <w:proofErr w:type="spellStart"/>
-      <w:r>
-        <w:rPr>
-          <w:sz w:val="24"/>
-          <w:szCs w:val="24"/>
-        </w:rPr>
-        <w:t>seide</w:t>
-      </w:r>
-      <w:proofErr w:type="spellEnd"/>
-      <w:r>
-        <w:rPr>
-          <w:sz w:val="24"/>
-          <w:szCs w:val="24"/>
-        </w:rPr>
-        <w:t xml:space="preserve"> and </w:t>
-      </w:r>
-      <w:proofErr w:type="spellStart"/>
-      <w:r>
-        <w:rPr>
-          <w:sz w:val="24"/>
-          <w:szCs w:val="24"/>
-        </w:rPr>
-        <w:t>server-side:Fetch</w:t>
-      </w:r>
-      <w:proofErr w:type="spellEnd"/>
-      <w:r>
-        <w:rPr>
-          <w:sz w:val="24"/>
-          <w:szCs w:val="24"/>
-        </w:rPr>
-        <w:t xml:space="preserve"> data on the server and render finished pages</w:t>
+        <w:t>: -Automatic page pre-rendering:Great for SEO and inial load; -Blending client-seide and server-side:Fetch data on the server and render finished pages</w:t>
       </w:r>
       <w:r>
         <w:rPr>
@@ -287,9 +153,15 @@
           <w:sz w:val="24"/>
           <w:szCs w:val="24"/>
         </w:rPr>
-        <w:t xml:space="preserve">; </w:t>
-      </w:r>
-      <w:proofErr w:type="spellStart"/>
+        <w:t>; FILe-Based</w:t>
+      </w:r>
+      <w:r>
+        <w:rPr>
+          <w:sz w:val="24"/>
+          <w:szCs w:val="24"/>
+        </w:rPr>
+        <w:t xml:space="preserve"> </w:t>
+      </w:r>
       <w:r>
         <w:rPr>
           <w:b/>
@@ -297,9 +169,8 @@
           <w:sz w:val="24"/>
           <w:szCs w:val="24"/>
         </w:rPr>
-        <w:t>FILe</w:t>
-      </w:r>
-      <w:proofErr w:type="spellEnd"/>
+        <w:t>ROUTING</w:t>
+      </w:r>
       <w:r>
         <w:rPr>
           <w:b/>
@@ -307,31 +178,6 @@
           <w:sz w:val="24"/>
           <w:szCs w:val="24"/>
         </w:rPr>
-        <w:t>-Based</w:t>
-      </w:r>
-      <w:r>
-        <w:rPr>
-          <w:sz w:val="24"/>
-          <w:szCs w:val="24"/>
-        </w:rPr>
-        <w:t xml:space="preserve"> </w:t>
-      </w:r>
-      <w:r>
-        <w:rPr>
-          <w:b/>
-          <w:bCs/>
-          <w:sz w:val="24"/>
-          <w:szCs w:val="24"/>
-        </w:rPr>
-        <w:t>ROUTING</w:t>
-      </w:r>
-      <w:r>
-        <w:rPr>
-          <w:b/>
-          <w:bCs/>
-          <w:sz w:val="24"/>
-          <w:szCs w:val="24"/>
-        </w:rPr>
         <w:t xml:space="preserve">: </w:t>
       </w:r>
       <w:r>
@@ -346,23 +192,7 @@
           <w:sz w:val="24"/>
           <w:szCs w:val="24"/>
         </w:rPr>
-        <w:t xml:space="preserve">;-Less code, less work, highly </w:t>
-      </w:r>
-      <w:proofErr w:type="spellStart"/>
-      <w:r>
-        <w:rPr>
-          <w:sz w:val="24"/>
-          <w:szCs w:val="24"/>
-        </w:rPr>
-        <w:t>unserstandable</w:t>
-      </w:r>
-      <w:proofErr w:type="spellEnd"/>
-      <w:r>
-        <w:rPr>
-          <w:sz w:val="24"/>
-          <w:szCs w:val="24"/>
-        </w:rPr>
-        <w:t xml:space="preserve">; </w:t>
+        <w:t xml:space="preserve">;-Less code, less work, highly unserstandable; </w:t>
       </w:r>
       <w:r>
         <w:rPr>
@@ -400,21 +230,12 @@
           <w:szCs w:val="24"/>
         </w:rPr>
       </w:pPr>
-      <w:proofErr w:type="spellStart"/>
-      <w:r>
-        <w:rPr>
-          <w:sz w:val="24"/>
-          <w:szCs w:val="24"/>
-        </w:rPr>
-        <w:t>NextJS</w:t>
-      </w:r>
-      <w:proofErr w:type="spellEnd"/>
-      <w:r>
-        <w:rPr>
-          <w:sz w:val="24"/>
-          <w:szCs w:val="24"/>
-        </w:rPr>
-        <w:t xml:space="preserve"> allows us to determine WHEN a page should be pre-rendered.</w:t>
+      <w:r>
+        <w:rPr>
+          <w:sz w:val="24"/>
+          <w:szCs w:val="24"/>
+        </w:rPr>
+        <w:t>NextJS allows us to determine WHEN a page should be pre-rendered.</w:t>
       </w:r>
     </w:p>
     <w:p>
@@ -448,23 +269,7 @@
           <w:sz w:val="24"/>
           <w:szCs w:val="24"/>
         </w:rPr>
-        <w:t xml:space="preserve">: - Create React component files and let </w:t>
-      </w:r>
-      <w:proofErr w:type="spellStart"/>
-      <w:r>
-        <w:rPr>
-          <w:sz w:val="24"/>
-          <w:szCs w:val="24"/>
-        </w:rPr>
-        <w:t>NextJS</w:t>
-      </w:r>
-      <w:proofErr w:type="spellEnd"/>
-      <w:r>
-        <w:rPr>
-          <w:sz w:val="24"/>
-          <w:szCs w:val="24"/>
-        </w:rPr>
-        <w:t xml:space="preserve"> infer the routes from the folder structure into the special “/pages” folder.</w:t>
+        <w:t>: - Create React component files and let NextJS infer the routes from the folder structure into the special “/pages” folder.</w:t>
       </w:r>
     </w:p>
     <w:p>
@@ -479,6 +284,13 @@
           <w:szCs w:val="24"/>
         </w:rPr>
       </w:pPr>
+      <w:r>
+        <w:rPr>
+          <w:sz w:val="24"/>
+          <w:szCs w:val="24"/>
+        </w:rPr>
+        <w:t>With Next js we have page Pre-Rendering before the page is shown to the client. This is good for the SEO</w:t>
+      </w:r>
     </w:p>
     <w:p>
       <w:pPr>
@@ -492,6 +304,90 @@
           <w:szCs w:val="24"/>
         </w:rPr>
       </w:pPr>
+      <w:r>
+        <w:rPr>
+          <w:sz w:val="24"/>
+          <w:szCs w:val="24"/>
+        </w:rPr>
+        <w:t>Only the initial page is pre-rendered. Any other page accessed after have the same functionality as a React application.</w:t>
+      </w:r>
+    </w:p>
+    <w:p>
+      <w:pPr>
+        <w:pStyle w:val="ListParagraph"/>
+        <w:rPr>
+          <w:sz w:val="24"/>
+          <w:szCs w:val="24"/>
+        </w:rPr>
+      </w:pPr>
+      <w:r>
+        <w:rPr>
+          <w:sz w:val="24"/>
+          <w:szCs w:val="24"/>
+        </w:rPr>
+        <w:drawing>
+          <wp:inline distT="0" distB="0" distL="0" distR="0" wp14:anchorId="093ABA63" wp14:editId="5A4A1420">
+            <wp:extent cx="5943600" cy="3256915"/>
+            <wp:effectExtent l="0" t="0" r="0" b="635"/>
+            <wp:docPr id="1" name="Picture 1" descr="Graphical user interface, application&#10;&#10;Description automatically generated"/>
+            <wp:cNvGraphicFramePr>
+              <a:graphicFrameLocks xmlns:a="http://schemas.openxmlformats.org/drawingml/2006/main" noChangeAspect="1"/>
+            </wp:cNvGraphicFramePr>
+            <a:graphic xmlns:a="http://schemas.openxmlformats.org/drawingml/2006/main">
+              <a:graphicData uri="http://schemas.openxmlformats.org/drawingml/2006/picture">
+                <pic:pic xmlns:pic="http://schemas.openxmlformats.org/drawingml/2006/picture">
+                  <pic:nvPicPr>
+                    <pic:cNvPr id="1" name="Picture 1" descr="Graphical user interface, application&#10;&#10;Description automatically generated"/>
+                    <pic:cNvPicPr/>
+                  </pic:nvPicPr>
+                  <pic:blipFill>
+                    <a:blip r:embed="rId5"/>
+                    <a:stretch>
+                      <a:fillRect/>
+                    </a:stretch>
+                  </pic:blipFill>
+                  <pic:spPr>
+                    <a:xfrm>
+                      <a:off x="0" y="0"/>
+                      <a:ext cx="5943600" cy="3256915"/>
+                    </a:xfrm>
+                    <a:prstGeom prst="rect">
+                      <a:avLst/>
+                    </a:prstGeom>
+                  </pic:spPr>
+                </pic:pic>
+              </a:graphicData>
+            </a:graphic>
+          </wp:inline>
+        </w:drawing>
+      </w:r>
+    </w:p>
+    <w:p>
+      <w:pPr>
+        <w:pStyle w:val="ListParagraph"/>
+        <w:numPr>
+          <w:ilvl w:val="0"/>
+          <w:numId w:val="1"/>
+        </w:numPr>
+        <w:rPr>
+          <w:sz w:val="24"/>
+          <w:szCs w:val="24"/>
+        </w:rPr>
+      </w:pPr>
+      <w:r>
+        <w:rPr>
+          <w:sz w:val="24"/>
+          <w:szCs w:val="24"/>
+        </w:rPr>
+        <w:t>Static Generation: -Pre-generate a page (with data prepared on the server-side) during buiold time; -Pages are prepared ahead to time and can be cached by the server / CDN serving the app</w:t>
+      </w:r>
+      <w:r>
+        <w:rPr>
+          <w:sz w:val="24"/>
+          <w:szCs w:val="24"/>
+        </w:rPr>
+        <w:t>.</w:t>
+      </w:r>
     </w:p>
     <w:sectPr>
       <w:pgSz w:w="12240" w:h="15840"/>

</xml_diff>

<commit_message>
added Static generation, server side,  pre rendering
</commit_message>
<xml_diff>
--- a/NextJS-theory.docx
+++ b/NextJS-theory.docx
@@ -380,6 +380,48 @@
           <w:szCs w:val="24"/>
         </w:rPr>
         <w:t>Static Generation: -Pre-generate a page (with data prepared on the server-side) during buiold time; -Pages are prepared ahead to time and can be cached by the server / CDN serving the app</w:t>
+      </w:r>
+      <w:r>
+        <w:rPr>
+          <w:sz w:val="24"/>
+          <w:szCs w:val="24"/>
+        </w:rPr>
+        <w:t>.</w:t>
+      </w:r>
+    </w:p>
+    <w:p>
+      <w:pPr>
+        <w:pStyle w:val="ListParagraph"/>
+        <w:numPr>
+          <w:ilvl w:val="0"/>
+          <w:numId w:val="1"/>
+        </w:numPr>
+        <w:rPr>
+          <w:sz w:val="24"/>
+          <w:szCs w:val="24"/>
+        </w:rPr>
+      </w:pPr>
+      <w:r>
+        <w:rPr>
+          <w:sz w:val="24"/>
+          <w:szCs w:val="24"/>
+        </w:rPr>
+        <w:lastRenderedPageBreak/>
+        <w:t>Next JS offers Incremental Static Generation: -It regenerate it on every requrest, at most every X seconds-&gt; It server “old” page if re-generation is not needed yet/ It Generate, store and server “new” page other</w:t>
+      </w:r>
+      <w:r>
+        <w:rPr>
+          <w:sz w:val="24"/>
+          <w:szCs w:val="24"/>
+        </w:rPr>
+        <w:t>w</w:t>
+      </w:r>
+      <w:r>
+        <w:rPr>
+          <w:sz w:val="24"/>
+          <w:szCs w:val="24"/>
+        </w:rPr>
+        <w:t>ise</w:t>
       </w:r>
       <w:r>
         <w:rPr>

</xml_diff>

<commit_message>
finished page pre-rendering, added client side rendering, combined rendering
</commit_message>
<xml_diff>
--- a/NextJS-theory.docx
+++ b/NextJS-theory.docx
@@ -12,6 +12,7 @@
           <w:szCs w:val="48"/>
         </w:rPr>
       </w:pPr>
+      <w:proofErr w:type="spellStart"/>
       <w:r>
         <w:rPr>
           <w:b/>
@@ -19,7 +20,17 @@
           <w:sz w:val="48"/>
           <w:szCs w:val="48"/>
         </w:rPr>
-        <w:t>NextJS theory</w:t>
+        <w:t>NextJS</w:t>
+      </w:r>
+      <w:proofErr w:type="spellEnd"/>
+      <w:r>
+        <w:rPr>
+          <w:b/>
+          <w:bCs/>
+          <w:sz w:val="48"/>
+          <w:szCs w:val="48"/>
+        </w:rPr>
+        <w:t xml:space="preserve"> theory</w:t>
       </w:r>
     </w:p>
     <w:p>
@@ -34,12 +45,21 @@
           <w:szCs w:val="24"/>
         </w:rPr>
       </w:pPr>
-      <w:r>
-        <w:rPr>
-          <w:sz w:val="24"/>
-          <w:szCs w:val="24"/>
-        </w:rPr>
-        <w:t xml:space="preserve">NextJS is a </w:t>
+      <w:proofErr w:type="spellStart"/>
+      <w:r>
+        <w:rPr>
+          <w:sz w:val="24"/>
+          <w:szCs w:val="24"/>
+        </w:rPr>
+        <w:t>NextJS</w:t>
+      </w:r>
+      <w:proofErr w:type="spellEnd"/>
+      <w:r>
+        <w:rPr>
+          <w:sz w:val="24"/>
+          <w:szCs w:val="24"/>
+        </w:rPr>
+        <w:t xml:space="preserve"> is a </w:t>
       </w:r>
       <w:r>
         <w:rPr>
@@ -74,7 +94,23 @@
           <w:sz w:val="24"/>
           <w:szCs w:val="24"/>
         </w:rPr>
-        <w:t>(a fullstack framework for React)</w:t>
+        <w:t xml:space="preserve">(a </w:t>
+      </w:r>
+      <w:proofErr w:type="spellStart"/>
+      <w:r>
+        <w:rPr>
+          <w:sz w:val="24"/>
+          <w:szCs w:val="24"/>
+        </w:rPr>
+        <w:t>fullstack</w:t>
+      </w:r>
+      <w:proofErr w:type="spellEnd"/>
+      <w:r>
+        <w:rPr>
+          <w:sz w:val="24"/>
+          <w:szCs w:val="24"/>
+        </w:rPr>
+        <w:t xml:space="preserve"> framework for React)</w:t>
       </w:r>
       <w:r>
         <w:rPr>
@@ -96,12 +132,21 @@
           <w:szCs w:val="24"/>
         </w:rPr>
       </w:pPr>
-      <w:r>
-        <w:rPr>
-          <w:sz w:val="24"/>
-          <w:szCs w:val="24"/>
-        </w:rPr>
-        <w:t>NextJS solves common problems and makes building React apps easier</w:t>
+      <w:proofErr w:type="spellStart"/>
+      <w:r>
+        <w:rPr>
+          <w:sz w:val="24"/>
+          <w:szCs w:val="24"/>
+        </w:rPr>
+        <w:t>NextJS</w:t>
+      </w:r>
+      <w:proofErr w:type="spellEnd"/>
+      <w:r>
+        <w:rPr>
+          <w:sz w:val="24"/>
+          <w:szCs w:val="24"/>
+        </w:rPr>
+        <w:t xml:space="preserve"> solves common problems and makes building React apps easier</w:t>
       </w:r>
       <w:r>
         <w:rPr>
@@ -123,12 +168,21 @@
           <w:szCs w:val="24"/>
         </w:rPr>
       </w:pPr>
-      <w:r>
-        <w:rPr>
-          <w:sz w:val="24"/>
-          <w:szCs w:val="24"/>
-        </w:rPr>
-        <w:t xml:space="preserve">NextJS-Key features &amp; Benefits: </w:t>
+      <w:proofErr w:type="spellStart"/>
+      <w:r>
+        <w:rPr>
+          <w:sz w:val="24"/>
+          <w:szCs w:val="24"/>
+        </w:rPr>
+        <w:t>NextJS</w:t>
+      </w:r>
+      <w:proofErr w:type="spellEnd"/>
+      <w:r>
+        <w:rPr>
+          <w:sz w:val="24"/>
+          <w:szCs w:val="24"/>
+        </w:rPr>
+        <w:t xml:space="preserve">-Key features &amp; Benefits: </w:t>
       </w:r>
       <w:r>
         <w:rPr>
@@ -144,7 +198,71 @@
           <w:sz w:val="24"/>
           <w:szCs w:val="24"/>
         </w:rPr>
-        <w:t>: -Automatic page pre-rendering:Great for SEO and inial load; -Blending client-seide and server-side:Fetch data on the server and render finished pages</w:t>
+        <w:t xml:space="preserve">: -Automatic page </w:t>
+      </w:r>
+      <w:proofErr w:type="spellStart"/>
+      <w:r>
+        <w:rPr>
+          <w:sz w:val="24"/>
+          <w:szCs w:val="24"/>
+        </w:rPr>
+        <w:t>pre-rendering:Great</w:t>
+      </w:r>
+      <w:proofErr w:type="spellEnd"/>
+      <w:r>
+        <w:rPr>
+          <w:sz w:val="24"/>
+          <w:szCs w:val="24"/>
+        </w:rPr>
+        <w:t xml:space="preserve"> for SEO and </w:t>
+      </w:r>
+      <w:proofErr w:type="spellStart"/>
+      <w:r>
+        <w:rPr>
+          <w:sz w:val="24"/>
+          <w:szCs w:val="24"/>
+        </w:rPr>
+        <w:t>inial</w:t>
+      </w:r>
+      <w:proofErr w:type="spellEnd"/>
+      <w:r>
+        <w:rPr>
+          <w:sz w:val="24"/>
+          <w:szCs w:val="24"/>
+        </w:rPr>
+        <w:t xml:space="preserve"> load; -Blending client-</w:t>
+      </w:r>
+      <w:proofErr w:type="spellStart"/>
+      <w:r>
+        <w:rPr>
+          <w:sz w:val="24"/>
+          <w:szCs w:val="24"/>
+        </w:rPr>
+        <w:t>seide</w:t>
+      </w:r>
+      <w:proofErr w:type="spellEnd"/>
+      <w:r>
+        <w:rPr>
+          <w:sz w:val="24"/>
+          <w:szCs w:val="24"/>
+        </w:rPr>
+        <w:t xml:space="preserve"> and </w:t>
+      </w:r>
+      <w:proofErr w:type="spellStart"/>
+      <w:r>
+        <w:rPr>
+          <w:sz w:val="24"/>
+          <w:szCs w:val="24"/>
+        </w:rPr>
+        <w:t>server-side:Fetch</w:t>
+      </w:r>
+      <w:proofErr w:type="spellEnd"/>
+      <w:r>
+        <w:rPr>
+          <w:sz w:val="24"/>
+          <w:szCs w:val="24"/>
+        </w:rPr>
+        <w:t xml:space="preserve"> data on the server and render finished pages</w:t>
       </w:r>
       <w:r>
         <w:rPr>
@@ -153,15 +271,9 @@
           <w:sz w:val="24"/>
           <w:szCs w:val="24"/>
         </w:rPr>
-        <w:t>; FILe-Based</w:t>
-      </w:r>
-      <w:r>
-        <w:rPr>
-          <w:sz w:val="24"/>
-          <w:szCs w:val="24"/>
-        </w:rPr>
-        <w:t xml:space="preserve"> </w:t>
-      </w:r>
+        <w:t xml:space="preserve">; </w:t>
+      </w:r>
+      <w:proofErr w:type="spellStart"/>
       <w:r>
         <w:rPr>
           <w:b/>
@@ -169,8 +281,9 @@
           <w:sz w:val="24"/>
           <w:szCs w:val="24"/>
         </w:rPr>
-        <w:t>ROUTING</w:t>
-      </w:r>
+        <w:t>FILe</w:t>
+      </w:r>
+      <w:proofErr w:type="spellEnd"/>
       <w:r>
         <w:rPr>
           <w:b/>
@@ -178,6 +291,31 @@
           <w:sz w:val="24"/>
           <w:szCs w:val="24"/>
         </w:rPr>
+        <w:t>-Based</w:t>
+      </w:r>
+      <w:r>
+        <w:rPr>
+          <w:sz w:val="24"/>
+          <w:szCs w:val="24"/>
+        </w:rPr>
+        <w:t xml:space="preserve"> </w:t>
+      </w:r>
+      <w:r>
+        <w:rPr>
+          <w:b/>
+          <w:bCs/>
+          <w:sz w:val="24"/>
+          <w:szCs w:val="24"/>
+        </w:rPr>
+        <w:t>ROUTING</w:t>
+      </w:r>
+      <w:r>
+        <w:rPr>
+          <w:b/>
+          <w:bCs/>
+          <w:sz w:val="24"/>
+          <w:szCs w:val="24"/>
+        </w:rPr>
         <w:t xml:space="preserve">: </w:t>
       </w:r>
       <w:r>
@@ -192,7 +330,23 @@
           <w:sz w:val="24"/>
           <w:szCs w:val="24"/>
         </w:rPr>
-        <w:t xml:space="preserve">;-Less code, less work, highly unserstandable; </w:t>
+        <w:t xml:space="preserve">;-Less code, less work, highly </w:t>
+      </w:r>
+      <w:proofErr w:type="spellStart"/>
+      <w:r>
+        <w:rPr>
+          <w:sz w:val="24"/>
+          <w:szCs w:val="24"/>
+        </w:rPr>
+        <w:t>unserstandable</w:t>
+      </w:r>
+      <w:proofErr w:type="spellEnd"/>
+      <w:r>
+        <w:rPr>
+          <w:sz w:val="24"/>
+          <w:szCs w:val="24"/>
+        </w:rPr>
+        <w:t xml:space="preserve">; </w:t>
       </w:r>
       <w:r>
         <w:rPr>
@@ -230,12 +384,21 @@
           <w:szCs w:val="24"/>
         </w:rPr>
       </w:pPr>
-      <w:r>
-        <w:rPr>
-          <w:sz w:val="24"/>
-          <w:szCs w:val="24"/>
-        </w:rPr>
-        <w:t>NextJS allows us to determine WHEN a page should be pre-rendered.</w:t>
+      <w:proofErr w:type="spellStart"/>
+      <w:r>
+        <w:rPr>
+          <w:sz w:val="24"/>
+          <w:szCs w:val="24"/>
+        </w:rPr>
+        <w:t>NextJS</w:t>
+      </w:r>
+      <w:proofErr w:type="spellEnd"/>
+      <w:r>
+        <w:rPr>
+          <w:sz w:val="24"/>
+          <w:szCs w:val="24"/>
+        </w:rPr>
+        <w:t xml:space="preserve"> allows us to determine WHEN a page should be pre-rendered.</w:t>
       </w:r>
     </w:p>
     <w:p>
@@ -269,7 +432,23 @@
           <w:sz w:val="24"/>
           <w:szCs w:val="24"/>
         </w:rPr>
-        <w:t>: - Create React component files and let NextJS infer the routes from the folder structure into the special “/pages” folder.</w:t>
+        <w:t xml:space="preserve">: - Create React component files and let </w:t>
+      </w:r>
+      <w:proofErr w:type="spellStart"/>
+      <w:r>
+        <w:rPr>
+          <w:sz w:val="24"/>
+          <w:szCs w:val="24"/>
+        </w:rPr>
+        <w:t>NextJS</w:t>
+      </w:r>
+      <w:proofErr w:type="spellEnd"/>
+      <w:r>
+        <w:rPr>
+          <w:sz w:val="24"/>
+          <w:szCs w:val="24"/>
+        </w:rPr>
+        <w:t xml:space="preserve"> infer the routes from the folder structure into the special “/pages” folder.</w:t>
       </w:r>
     </w:p>
     <w:p>
@@ -289,7 +468,23 @@
           <w:sz w:val="24"/>
           <w:szCs w:val="24"/>
         </w:rPr>
-        <w:t>With Next js we have page Pre-Rendering before the page is shown to the client. This is good for the SEO</w:t>
+        <w:t xml:space="preserve">With Next </w:t>
+      </w:r>
+      <w:proofErr w:type="spellStart"/>
+      <w:r>
+        <w:rPr>
+          <w:sz w:val="24"/>
+          <w:szCs w:val="24"/>
+        </w:rPr>
+        <w:t>js</w:t>
+      </w:r>
+      <w:proofErr w:type="spellEnd"/>
+      <w:r>
+        <w:rPr>
+          <w:sz w:val="24"/>
+          <w:szCs w:val="24"/>
+        </w:rPr>
+        <w:t xml:space="preserve"> we have page Pre-Rendering before the page is shown to the client. This is good for the SEO</w:t>
       </w:r>
     </w:p>
     <w:p>
@@ -322,6 +517,7 @@
       </w:pPr>
       <w:r>
         <w:rPr>
+          <w:noProof/>
           <w:sz w:val="24"/>
           <w:szCs w:val="24"/>
         </w:rPr>
@@ -379,7 +575,67 @@
           <w:sz w:val="24"/>
           <w:szCs w:val="24"/>
         </w:rPr>
-        <w:t>Static Generation: -Pre-generate a page (with data prepared on the server-side) during buiold time; -Pages are prepared ahead to time and can be cached by the server / CDN serving the app</w:t>
+        <w:t xml:space="preserve">Static Generation: -Pre-generate a page (with data prepared on the server-side) during </w:t>
+      </w:r>
+      <w:proofErr w:type="spellStart"/>
+      <w:r>
+        <w:rPr>
+          <w:sz w:val="24"/>
+          <w:szCs w:val="24"/>
+        </w:rPr>
+        <w:t>buiold</w:t>
+      </w:r>
+      <w:proofErr w:type="spellEnd"/>
+      <w:r>
+        <w:rPr>
+          <w:sz w:val="24"/>
+          <w:szCs w:val="24"/>
+        </w:rPr>
+        <w:t xml:space="preserve"> time; -Pages are prepared ahead to time and can be cached by the server / CDN serving the app</w:t>
+      </w:r>
+      <w:r>
+        <w:rPr>
+          <w:sz w:val="24"/>
+          <w:szCs w:val="24"/>
+        </w:rPr>
+        <w:t>.</w:t>
+      </w:r>
+      <w:r>
+        <w:rPr>
+          <w:sz w:val="24"/>
+          <w:szCs w:val="24"/>
+        </w:rPr>
+        <w:t xml:space="preserve"> (the function for this is</w:t>
+      </w:r>
+      <w:r>
+        <w:rPr>
+          <w:sz w:val="24"/>
+          <w:szCs w:val="24"/>
+        </w:rPr>
+        <w:t xml:space="preserve"> export</w:t>
+      </w:r>
+      <w:r>
+        <w:rPr>
+          <w:sz w:val="24"/>
+          <w:szCs w:val="24"/>
+        </w:rPr>
+        <w:t xml:space="preserve"> await function </w:t>
+      </w:r>
+      <w:proofErr w:type="spellStart"/>
+      <w:r>
+        <w:rPr>
+          <w:sz w:val="24"/>
+          <w:szCs w:val="24"/>
+        </w:rPr>
+        <w:t>getStaticProps</w:t>
+      </w:r>
+      <w:proofErr w:type="spellEnd"/>
+      <w:r>
+        <w:rPr>
+          <w:sz w:val="24"/>
+          <w:szCs w:val="24"/>
+        </w:rPr>
+        <w:t>(context))</w:t>
       </w:r>
       <w:r>
         <w:rPr>
@@ -407,7 +663,23 @@
           <w:szCs w:val="24"/>
         </w:rPr>
         <w:lastRenderedPageBreak/>
-        <w:t>Next JS offers Incremental Static Generation: -It regenerate it on every requrest, at most every X seconds-&gt; It server “old” page if re-generation is not needed yet/ It Generate, store and server “new” page other</w:t>
+        <w:t xml:space="preserve">Next JS offers Incremental Static Generation: -It regenerate it on every </w:t>
+      </w:r>
+      <w:proofErr w:type="spellStart"/>
+      <w:r>
+        <w:rPr>
+          <w:sz w:val="24"/>
+          <w:szCs w:val="24"/>
+        </w:rPr>
+        <w:t>requrest</w:t>
+      </w:r>
+      <w:proofErr w:type="spellEnd"/>
+      <w:r>
+        <w:rPr>
+          <w:sz w:val="24"/>
+          <w:szCs w:val="24"/>
+        </w:rPr>
+        <w:t>, at most every X seconds-&gt; It server “old” page if re-generation is not needed yet/ It Generate, store and server “new” page other</w:t>
       </w:r>
       <w:r>
         <w:rPr>
@@ -429,6 +701,455 @@
           <w:szCs w:val="24"/>
         </w:rPr>
         <w:t>.</w:t>
+      </w:r>
+    </w:p>
+    <w:p>
+      <w:pPr>
+        <w:pStyle w:val="ListParagraph"/>
+        <w:numPr>
+          <w:ilvl w:val="0"/>
+          <w:numId w:val="1"/>
+        </w:numPr>
+        <w:rPr>
+          <w:sz w:val="24"/>
+          <w:szCs w:val="24"/>
+        </w:rPr>
+      </w:pPr>
+      <w:r>
+        <w:rPr>
+          <w:sz w:val="24"/>
+          <w:szCs w:val="24"/>
+        </w:rPr>
+        <w:t xml:space="preserve">In case there are dynamic paths, The NEXT JS have the Pre-Generated Path(Routes) function: - Dynamic pages ([id].js </w:t>
+      </w:r>
+      <w:proofErr w:type="spellStart"/>
+      <w:r>
+        <w:rPr>
+          <w:sz w:val="24"/>
+          <w:szCs w:val="24"/>
+        </w:rPr>
+        <w:t>etc</w:t>
+      </w:r>
+      <w:proofErr w:type="spellEnd"/>
+      <w:r>
+        <w:rPr>
+          <w:sz w:val="24"/>
+          <w:szCs w:val="24"/>
+        </w:rPr>
+        <w:t xml:space="preserve">) don’t just need data, You also need to know which [id] values will be available; Multiple concrete [id] page instances (ex. Id=1, id=2 </w:t>
+      </w:r>
+      <w:proofErr w:type="spellStart"/>
+      <w:r>
+        <w:rPr>
+          <w:sz w:val="24"/>
+          <w:szCs w:val="24"/>
+        </w:rPr>
+        <w:t>etc</w:t>
+      </w:r>
+      <w:proofErr w:type="spellEnd"/>
+      <w:r>
+        <w:rPr>
+          <w:sz w:val="24"/>
+          <w:szCs w:val="24"/>
+        </w:rPr>
+        <w:t>) are pre-generated</w:t>
+      </w:r>
+      <w:r>
+        <w:rPr>
+          <w:sz w:val="24"/>
+          <w:szCs w:val="24"/>
+        </w:rPr>
+        <w:t xml:space="preserve">. Function for this (export async function </w:t>
+      </w:r>
+      <w:proofErr w:type="spellStart"/>
+      <w:r>
+        <w:rPr>
+          <w:sz w:val="24"/>
+          <w:szCs w:val="24"/>
+        </w:rPr>
+        <w:t>getStaticPaths</w:t>
+      </w:r>
+      <w:proofErr w:type="spellEnd"/>
+      <w:r>
+        <w:rPr>
+          <w:sz w:val="24"/>
+          <w:szCs w:val="24"/>
+        </w:rPr>
+        <w:t>(){})</w:t>
+      </w:r>
+    </w:p>
+    <w:p>
+      <w:pPr>
+        <w:pStyle w:val="ListParagraph"/>
+        <w:numPr>
+          <w:ilvl w:val="0"/>
+          <w:numId w:val="1"/>
+        </w:numPr>
+        <w:rPr>
+          <w:sz w:val="24"/>
+          <w:szCs w:val="24"/>
+        </w:rPr>
+      </w:pPr>
+      <w:r>
+        <w:rPr>
+          <w:sz w:val="24"/>
+          <w:szCs w:val="24"/>
+        </w:rPr>
+        <w:t>The pages are pre-fetched with the dynamic generated pages.</w:t>
+      </w:r>
+    </w:p>
+    <w:p>
+      <w:pPr>
+        <w:pStyle w:val="ListParagraph"/>
+        <w:numPr>
+          <w:ilvl w:val="0"/>
+          <w:numId w:val="1"/>
+        </w:numPr>
+        <w:rPr>
+          <w:sz w:val="24"/>
+          <w:szCs w:val="24"/>
+        </w:rPr>
+      </w:pPr>
+      <w:r>
+        <w:rPr>
+          <w:sz w:val="24"/>
+          <w:szCs w:val="24"/>
+        </w:rPr>
+        <w:t xml:space="preserve">Server-side Rendering: Sometimes you need to pre-render for every request OR you need access to the request object (ex. For cookies); </w:t>
+      </w:r>
+      <w:proofErr w:type="spellStart"/>
+      <w:r>
+        <w:rPr>
+          <w:sz w:val="24"/>
+          <w:szCs w:val="24"/>
+        </w:rPr>
+        <w:t>NextJS</w:t>
+      </w:r>
+      <w:proofErr w:type="spellEnd"/>
+      <w:r>
+        <w:rPr>
+          <w:sz w:val="24"/>
+          <w:szCs w:val="24"/>
+        </w:rPr>
+        <w:t xml:space="preserve"> allows you to run “real server-side” as well. Function =&gt; (export async function </w:t>
+      </w:r>
+      <w:proofErr w:type="spellStart"/>
+      <w:r>
+        <w:rPr>
+          <w:sz w:val="24"/>
+          <w:szCs w:val="24"/>
+        </w:rPr>
+        <w:t>getServerSideProps</w:t>
+      </w:r>
+      <w:proofErr w:type="spellEnd"/>
+      <w:r>
+        <w:rPr>
+          <w:sz w:val="24"/>
+          <w:szCs w:val="24"/>
+        </w:rPr>
+        <w:t>())</w:t>
+      </w:r>
+    </w:p>
+    <w:p>
+      <w:pPr>
+        <w:pStyle w:val="ListParagraph"/>
+        <w:numPr>
+          <w:ilvl w:val="0"/>
+          <w:numId w:val="1"/>
+        </w:numPr>
+        <w:rPr>
+          <w:sz w:val="24"/>
+          <w:szCs w:val="24"/>
+        </w:rPr>
+      </w:pPr>
+      <w:r>
+        <w:rPr>
+          <w:sz w:val="24"/>
+          <w:szCs w:val="24"/>
+        </w:rPr>
+        <w:t xml:space="preserve">You don’t need both </w:t>
+      </w:r>
+      <w:proofErr w:type="spellStart"/>
+      <w:r>
+        <w:rPr>
+          <w:sz w:val="24"/>
+          <w:szCs w:val="24"/>
+        </w:rPr>
+        <w:t>getServerSideProps</w:t>
+      </w:r>
+      <w:proofErr w:type="spellEnd"/>
+      <w:r>
+        <w:rPr>
+          <w:sz w:val="24"/>
+          <w:szCs w:val="24"/>
+        </w:rPr>
+        <w:t xml:space="preserve"> and </w:t>
+      </w:r>
+      <w:proofErr w:type="spellStart"/>
+      <w:r>
+        <w:rPr>
+          <w:sz w:val="24"/>
+          <w:szCs w:val="24"/>
+        </w:rPr>
+        <w:t>getStaticProps</w:t>
+      </w:r>
+      <w:proofErr w:type="spellEnd"/>
+      <w:r>
+        <w:rPr>
+          <w:sz w:val="24"/>
+          <w:szCs w:val="24"/>
+        </w:rPr>
+        <w:t>, they usually have the same functionality but they are run at different times</w:t>
+      </w:r>
+      <w:r>
+        <w:rPr>
+          <w:sz w:val="24"/>
+          <w:szCs w:val="24"/>
+        </w:rPr>
+        <w:t>.</w:t>
+      </w:r>
+    </w:p>
+    <w:p>
+      <w:pPr>
+        <w:pStyle w:val="ListParagraph"/>
+        <w:numPr>
+          <w:ilvl w:val="0"/>
+          <w:numId w:val="1"/>
+        </w:numPr>
+        <w:rPr>
+          <w:sz w:val="24"/>
+          <w:szCs w:val="24"/>
+        </w:rPr>
+      </w:pPr>
+      <w:r>
+        <w:rPr>
+          <w:sz w:val="24"/>
+          <w:szCs w:val="24"/>
+        </w:rPr>
+        <w:t>The server-side rendering function is run every time a request reach the server</w:t>
+      </w:r>
+      <w:r>
+        <w:rPr>
+          <w:sz w:val="24"/>
+          <w:szCs w:val="24"/>
+        </w:rPr>
+        <w:t>.</w:t>
+      </w:r>
+    </w:p>
+    <w:p>
+      <w:pPr>
+        <w:pStyle w:val="ListParagraph"/>
+        <w:numPr>
+          <w:ilvl w:val="0"/>
+          <w:numId w:val="1"/>
+        </w:numPr>
+        <w:rPr>
+          <w:sz w:val="24"/>
+          <w:szCs w:val="24"/>
+        </w:rPr>
+      </w:pPr>
+      <w:r>
+        <w:rPr>
+          <w:sz w:val="24"/>
+          <w:szCs w:val="24"/>
+        </w:rPr>
+        <w:t>It is almost the same, but it has different timing, and different access to the context. The server side rendering has access to request and response and they can be manipulated</w:t>
+      </w:r>
+      <w:r>
+        <w:rPr>
+          <w:sz w:val="24"/>
+          <w:szCs w:val="24"/>
+        </w:rPr>
+        <w:t>.</w:t>
+      </w:r>
+    </w:p>
+    <w:p>
+      <w:pPr>
+        <w:pStyle w:val="ListParagraph"/>
+        <w:numPr>
+          <w:ilvl w:val="0"/>
+          <w:numId w:val="1"/>
+        </w:numPr>
+        <w:rPr>
+          <w:sz w:val="24"/>
+          <w:szCs w:val="24"/>
+        </w:rPr>
+      </w:pPr>
+      <w:r>
+        <w:rPr>
+          <w:sz w:val="24"/>
+          <w:szCs w:val="24"/>
+        </w:rPr>
+        <w:t>Client-side Data fetching: Some data doesn’t need to be pre-rendered(Data changing with high frequency(stock data); Highly user-specific data(ex. Last orders in an online shop); Partial data(ex. Data that’s only used on a part of an page).</w:t>
+      </w:r>
+    </w:p>
+    <w:p>
+      <w:pPr>
+        <w:pStyle w:val="ListParagraph"/>
+        <w:numPr>
+          <w:ilvl w:val="0"/>
+          <w:numId w:val="1"/>
+        </w:numPr>
+        <w:rPr>
+          <w:sz w:val="24"/>
+          <w:szCs w:val="24"/>
+        </w:rPr>
+      </w:pPr>
+      <w:r>
+        <w:rPr>
+          <w:sz w:val="24"/>
+          <w:szCs w:val="24"/>
+        </w:rPr>
+        <w:t>Pre-</w:t>
+      </w:r>
+      <w:proofErr w:type="spellStart"/>
+      <w:r>
+        <w:rPr>
+          <w:sz w:val="24"/>
+          <w:szCs w:val="24"/>
+        </w:rPr>
+        <w:t>fretching</w:t>
+      </w:r>
+      <w:proofErr w:type="spellEnd"/>
+      <w:r>
+        <w:rPr>
+          <w:sz w:val="24"/>
+          <w:szCs w:val="24"/>
+        </w:rPr>
+        <w:t xml:space="preserve"> the data for page generation might not work or be required =&gt; Traditional </w:t>
+      </w:r>
+      <w:proofErr w:type="spellStart"/>
+      <w:r>
+        <w:rPr>
+          <w:sz w:val="24"/>
+          <w:szCs w:val="24"/>
+        </w:rPr>
+        <w:t>clien</w:t>
+      </w:r>
+      <w:proofErr w:type="spellEnd"/>
+      <w:r>
+        <w:rPr>
+          <w:sz w:val="24"/>
+          <w:szCs w:val="24"/>
+        </w:rPr>
+        <w:t xml:space="preserve">-side data fetching (ex. </w:t>
+      </w:r>
+      <w:proofErr w:type="spellStart"/>
+      <w:r>
+        <w:rPr>
+          <w:sz w:val="24"/>
+          <w:szCs w:val="24"/>
+        </w:rPr>
+        <w:t>UseEffect</w:t>
+      </w:r>
+      <w:proofErr w:type="spellEnd"/>
+      <w:r>
+        <w:rPr>
+          <w:sz w:val="24"/>
+          <w:szCs w:val="24"/>
+        </w:rPr>
+        <w:t>(0 with fetch() if fine).</w:t>
+      </w:r>
+    </w:p>
+    <w:p>
+      <w:pPr>
+        <w:pStyle w:val="ListParagraph"/>
+        <w:rPr>
+          <w:sz w:val="24"/>
+          <w:szCs w:val="24"/>
+        </w:rPr>
+      </w:pPr>
+      <w:r>
+        <w:rPr>
+          <w:sz w:val="24"/>
+          <w:szCs w:val="24"/>
+        </w:rPr>
+        <w:drawing>
+          <wp:inline distT="0" distB="0" distL="0" distR="0" wp14:anchorId="6C15649C" wp14:editId="5863D645">
+            <wp:extent cx="5943600" cy="3161665"/>
+            <wp:effectExtent l="0" t="0" r="0" b="635"/>
+            <wp:docPr id="3" name="Picture 3" descr="Graphical user interface, text&#10;&#10;Description automatically generated"/>
+            <wp:cNvGraphicFramePr>
+              <a:graphicFrameLocks xmlns:a="http://schemas.openxmlformats.org/drawingml/2006/main" noChangeAspect="1"/>
+            </wp:cNvGraphicFramePr>
+            <a:graphic xmlns:a="http://schemas.openxmlformats.org/drawingml/2006/main">
+              <a:graphicData uri="http://schemas.openxmlformats.org/drawingml/2006/picture">
+                <pic:pic xmlns:pic="http://schemas.openxmlformats.org/drawingml/2006/picture">
+                  <pic:nvPicPr>
+                    <pic:cNvPr id="3" name="Picture 3" descr="Graphical user interface, text&#10;&#10;Description automatically generated"/>
+                    <pic:cNvPicPr/>
+                  </pic:nvPicPr>
+                  <pic:blipFill>
+                    <a:blip r:embed="rId6"/>
+                    <a:stretch>
+                      <a:fillRect/>
+                    </a:stretch>
+                  </pic:blipFill>
+                  <pic:spPr>
+                    <a:xfrm>
+                      <a:off x="0" y="0"/>
+                      <a:ext cx="5943600" cy="3161665"/>
+                    </a:xfrm>
+                    <a:prstGeom prst="rect">
+                      <a:avLst/>
+                    </a:prstGeom>
+                  </pic:spPr>
+                </pic:pic>
+              </a:graphicData>
+            </a:graphic>
+          </wp:inline>
+        </w:drawing>
+      </w:r>
+    </w:p>
+    <w:p>
+      <w:pPr>
+        <w:pStyle w:val="ListParagraph"/>
+        <w:numPr>
+          <w:ilvl w:val="0"/>
+          <w:numId w:val="1"/>
+        </w:numPr>
+        <w:rPr>
+          <w:sz w:val="24"/>
+          <w:szCs w:val="24"/>
+        </w:rPr>
+      </w:pPr>
+      <w:r>
+        <w:rPr>
+          <w:sz w:val="24"/>
+          <w:szCs w:val="24"/>
+        </w:rPr>
+        <w:t xml:space="preserve">Custom hooks: SWR </w:t>
+      </w:r>
+      <w:hyperlink r:id="rId7" w:history="1">
+        <w:r>
+          <w:rPr>
+            <w:rStyle w:val="Hyperlink"/>
+            <w:sz w:val="24"/>
+            <w:szCs w:val="24"/>
+          </w:rPr>
+          <w:t>https://swr.vercel.app/</w:t>
+        </w:r>
+      </w:hyperlink>
+      <w:r>
+        <w:rPr>
+          <w:sz w:val="24"/>
+          <w:szCs w:val="24"/>
+        </w:rPr>
+        <w:t>. State while revalidate hook for fetching data with caching, erro</w:t>
+      </w:r>
+      <w:r>
+        <w:rPr>
+          <w:sz w:val="24"/>
+          <w:szCs w:val="24"/>
+        </w:rPr>
+        <w:t>r</w:t>
+      </w:r>
+      <w:r>
+        <w:rPr>
+          <w:sz w:val="24"/>
+          <w:szCs w:val="24"/>
+        </w:rPr>
+        <w:t>s …</w:t>
       </w:r>
     </w:p>
     <w:sectPr>
@@ -1172,6 +1893,29 @@
       <w:spacing w:val="5"/>
     </w:rPr>
   </w:style>
+  <w:style w:type="character" w:styleId="Hyperlink">
+    <w:name w:val="Hyperlink"/>
+    <w:basedOn w:val="DefaultParagraphFont"/>
+    <w:uiPriority w:val="99"/>
+    <w:unhideWhenUsed/>
+    <w:rsid w:val="0069550D"/>
+    <w:rPr>
+      <w:color w:val="0563C1" w:themeColor="hyperlink"/>
+      <w:u w:val="single"/>
+    </w:rPr>
+  </w:style>
+  <w:style w:type="character" w:styleId="UnresolvedMention">
+    <w:name w:val="Unresolved Mention"/>
+    <w:basedOn w:val="DefaultParagraphFont"/>
+    <w:uiPriority w:val="99"/>
+    <w:semiHidden/>
+    <w:unhideWhenUsed/>
+    <w:rsid w:val="0069550D"/>
+    <w:rPr>
+      <w:color w:val="605E5C"/>
+      <w:shd w:val="clear" w:color="auto" w:fill="E1DFDD"/>
+    </w:rPr>
+  </w:style>
 </w:styles>
 </file>
 

</xml_diff>